<commit_message>
more security notes from class
</commit_message>
<xml_diff>
--- a/INSY7314 NOTES.docx
+++ b/INSY7314 NOTES.docx
@@ -89,7 +89,15 @@
     <w:p>
       <w:r>
         <w:tab/>
-        <w:t>Code – check If user is actually admin before executing commands</w:t>
+        <w:t xml:space="preserve">Code – check If user is </w:t>
+      </w:r>
+      <w:proofErr w:type="gramStart"/>
+      <w:r>
+        <w:t>actually admin</w:t>
+      </w:r>
+      <w:proofErr w:type="gramEnd"/>
+      <w:r>
+        <w:t xml:space="preserve"> before executing commands</w:t>
       </w:r>
     </w:p>
     <w:p>
@@ -124,7 +132,17 @@
     <w:p>
       <w:r>
         <w:tab/>
-        <w:t>Output encoding: emojis and symbols etc turn to code to show but code wont run</w:t>
+        <w:t xml:space="preserve">Output encoding: emojis and symbols etc turn to code to show but code </w:t>
+      </w:r>
+      <w:proofErr w:type="spellStart"/>
+      <w:proofErr w:type="gramStart"/>
+      <w:r>
+        <w:t>wont</w:t>
+      </w:r>
+      <w:proofErr w:type="spellEnd"/>
+      <w:proofErr w:type="gramEnd"/>
+      <w:r>
+        <w:t xml:space="preserve"> run</w:t>
       </w:r>
     </w:p>
     <w:p>
@@ -150,7 +168,15 @@
     <w:p>
       <w:r>
         <w:tab/>
-        <w:t>Website can’t tell real requests from forged ones so it accepts both</w:t>
+        <w:t xml:space="preserve">Website can’t tell real requests from forged </w:t>
+      </w:r>
+      <w:proofErr w:type="gramStart"/>
+      <w:r>
+        <w:t>ones</w:t>
+      </w:r>
+      <w:proofErr w:type="gramEnd"/>
+      <w:r>
+        <w:t xml:space="preserve"> so it accepts both</w:t>
       </w:r>
     </w:p>
     <w:p>
@@ -195,10 +221,469 @@
     </w:p>
     <w:p>
       <w:r>
+        <w:rPr>
+          <w:noProof/>
+        </w:rPr>
+        <w:drawing>
+          <wp:anchor distT="0" distB="0" distL="114300" distR="114300" simplePos="0" relativeHeight="251661312" behindDoc="0" locked="0" layoutInCell="1" allowOverlap="1" wp14:anchorId="7356EC5A" wp14:editId="6CB70FE9">
+            <wp:simplePos x="0" y="0"/>
+            <wp:positionH relativeFrom="margin">
+              <wp:align>center</wp:align>
+            </wp:positionH>
+            <wp:positionV relativeFrom="page">
+              <wp:posOffset>2657877</wp:posOffset>
+            </wp:positionV>
+            <wp:extent cx="3776345" cy="1765300"/>
+            <wp:effectExtent l="0" t="0" r="0" b="6350"/>
+            <wp:wrapTight wrapText="bothSides">
+              <wp:wrapPolygon edited="0">
+                <wp:start x="0" y="0"/>
+                <wp:lineTo x="0" y="21445"/>
+                <wp:lineTo x="21466" y="21445"/>
+                <wp:lineTo x="21466" y="0"/>
+                <wp:lineTo x="0" y="0"/>
+              </wp:wrapPolygon>
+            </wp:wrapTight>
+            <wp:docPr id="1987429482" name="Picture 4" descr="A diagram of a computer script&#10;&#10;AI-generated content may be incorrect."/>
+            <wp:cNvGraphicFramePr>
+              <a:graphicFrameLocks xmlns:a="http://schemas.openxmlformats.org/drawingml/2006/main" noChangeAspect="1"/>
+            </wp:cNvGraphicFramePr>
+            <a:graphic xmlns:a="http://schemas.openxmlformats.org/drawingml/2006/main">
+              <a:graphicData uri="http://schemas.openxmlformats.org/drawingml/2006/picture">
+                <pic:pic xmlns:pic="http://schemas.openxmlformats.org/drawingml/2006/picture">
+                  <pic:nvPicPr>
+                    <pic:cNvPr id="1987429482" name="Picture 4" descr="A diagram of a computer script&#10;&#10;AI-generated content may be incorrect."/>
+                    <pic:cNvPicPr/>
+                  </pic:nvPicPr>
+                  <pic:blipFill>
+                    <a:blip r:embed="rId5">
+                      <a:extLst>
+                        <a:ext uri="{28A0092B-C50C-407E-A947-70E740481C1C}">
+                          <a14:useLocalDpi xmlns:a14="http://schemas.microsoft.com/office/drawing/2010/main" val="0"/>
+                        </a:ext>
+                      </a:extLst>
+                    </a:blip>
+                    <a:stretch>
+                      <a:fillRect/>
+                    </a:stretch>
+                  </pic:blipFill>
+                  <pic:spPr>
+                    <a:xfrm>
+                      <a:off x="0" y="0"/>
+                      <a:ext cx="3776345" cy="1765300"/>
+                    </a:xfrm>
+                    <a:prstGeom prst="rect">
+                      <a:avLst/>
+                    </a:prstGeom>
+                  </pic:spPr>
+                </pic:pic>
+              </a:graphicData>
+            </a:graphic>
+            <wp14:sizeRelH relativeFrom="margin">
+              <wp14:pctWidth>0</wp14:pctWidth>
+            </wp14:sizeRelH>
+            <wp14:sizeRelV relativeFrom="margin">
+              <wp14:pctHeight>0</wp14:pctHeight>
+            </wp14:sizeRelV>
+          </wp:anchor>
+        </w:drawing>
+      </w:r>
+      <w:r>
         <w:t>SQL injection</w:t>
       </w:r>
     </w:p>
     <w:p/>
+    <w:p/>
+    <w:p/>
+    <w:p/>
+    <w:p/>
+    <w:p/>
+    <w:p/>
+    <w:p>
+      <w:r>
+        <w:t>HTTP Security Considerations</w:t>
+      </w:r>
+    </w:p>
+    <w:p>
+      <w:pPr>
+        <w:pStyle w:val="ListParagraph"/>
+        <w:numPr>
+          <w:ilvl w:val="0"/>
+          <w:numId w:val="1"/>
+        </w:numPr>
+      </w:pPr>
+      <w:r>
+        <w:t xml:space="preserve">Proxy Server Settings: </w:t>
+      </w:r>
+      <w:r>
+        <w:t xml:space="preserve">proxy </w:t>
+      </w:r>
+      <w:r>
+        <w:t xml:space="preserve">sits between </w:t>
+      </w:r>
+      <w:r>
+        <w:t>user and internet which filters, monitors and caches content; misconfigured proxy</w:t>
+      </w:r>
+      <w:r>
+        <w:t xml:space="preserve"> can allow attackers to slip through</w:t>
+      </w:r>
+    </w:p>
+    <w:p>
+      <w:r>
+        <w:rPr>
+          <w:noProof/>
+        </w:rPr>
+        <w:drawing>
+          <wp:anchor distT="0" distB="0" distL="114300" distR="114300" simplePos="0" relativeHeight="251659264" behindDoc="1" locked="0" layoutInCell="1" allowOverlap="1" wp14:anchorId="2BF5639D" wp14:editId="75F2A832">
+            <wp:simplePos x="0" y="0"/>
+            <wp:positionH relativeFrom="margin">
+              <wp:align>center</wp:align>
+            </wp:positionH>
+            <wp:positionV relativeFrom="paragraph">
+              <wp:posOffset>5068</wp:posOffset>
+            </wp:positionV>
+            <wp:extent cx="3747135" cy="2248535"/>
+            <wp:effectExtent l="0" t="0" r="5715" b="0"/>
+            <wp:wrapTight wrapText="bothSides">
+              <wp:wrapPolygon edited="0">
+                <wp:start x="0" y="0"/>
+                <wp:lineTo x="0" y="21411"/>
+                <wp:lineTo x="21523" y="21411"/>
+                <wp:lineTo x="21523" y="0"/>
+                <wp:lineTo x="0" y="0"/>
+              </wp:wrapPolygon>
+            </wp:wrapTight>
+            <wp:docPr id="236654752" name="Picture 1" descr="A diagram of a server&#10;&#10;AI-generated content may be incorrect."/>
+            <wp:cNvGraphicFramePr>
+              <a:graphicFrameLocks xmlns:a="http://schemas.openxmlformats.org/drawingml/2006/main" noChangeAspect="1"/>
+            </wp:cNvGraphicFramePr>
+            <a:graphic xmlns:a="http://schemas.openxmlformats.org/drawingml/2006/main">
+              <a:graphicData uri="http://schemas.openxmlformats.org/drawingml/2006/picture">
+                <pic:pic xmlns:pic="http://schemas.openxmlformats.org/drawingml/2006/picture">
+                  <pic:nvPicPr>
+                    <pic:cNvPr id="236654752" name="Picture 1" descr="A diagram of a server&#10;&#10;AI-generated content may be incorrect."/>
+                    <pic:cNvPicPr/>
+                  </pic:nvPicPr>
+                  <pic:blipFill>
+                    <a:blip r:embed="rId6" cstate="print">
+                      <a:extLst>
+                        <a:ext uri="{28A0092B-C50C-407E-A947-70E740481C1C}">
+                          <a14:useLocalDpi xmlns:a14="http://schemas.microsoft.com/office/drawing/2010/main" val="0"/>
+                        </a:ext>
+                      </a:extLst>
+                    </a:blip>
+                    <a:stretch>
+                      <a:fillRect/>
+                    </a:stretch>
+                  </pic:blipFill>
+                  <pic:spPr>
+                    <a:xfrm>
+                      <a:off x="0" y="0"/>
+                      <a:ext cx="3747135" cy="2248535"/>
+                    </a:xfrm>
+                    <a:prstGeom prst="rect">
+                      <a:avLst/>
+                    </a:prstGeom>
+                  </pic:spPr>
+                </pic:pic>
+              </a:graphicData>
+            </a:graphic>
+            <wp14:sizeRelH relativeFrom="margin">
+              <wp14:pctWidth>0</wp14:pctWidth>
+            </wp14:sizeRelH>
+            <wp14:sizeRelV relativeFrom="margin">
+              <wp14:pctHeight>0</wp14:pctHeight>
+            </wp14:sizeRelV>
+          </wp:anchor>
+        </w:drawing>
+      </w:r>
+    </w:p>
+    <w:p/>
+    <w:p/>
+    <w:p/>
+    <w:p/>
+    <w:p/>
+    <w:p/>
+    <w:p/>
+    <w:p>
+      <w:pPr>
+        <w:pStyle w:val="ListParagraph"/>
+        <w:numPr>
+          <w:ilvl w:val="0"/>
+          <w:numId w:val="1"/>
+        </w:numPr>
+      </w:pPr>
+      <w:r>
+        <w:t>Without a proxy users can reach harmful sites and attackers can scan networks</w:t>
+      </w:r>
+    </w:p>
+    <w:p>
+      <w:pPr>
+        <w:pStyle w:val="ListParagraph"/>
+        <w:numPr>
+          <w:ilvl w:val="0"/>
+          <w:numId w:val="1"/>
+        </w:numPr>
+      </w:pPr>
+      <w:r>
+        <w:t>Correctly configured proxy keeps apps controlled and secure</w:t>
+      </w:r>
+    </w:p>
+    <w:p/>
+    <w:p>
+      <w:r>
+        <w:t>Threat of Untrusted Data</w:t>
+      </w:r>
+    </w:p>
+    <w:p>
+      <w:pPr>
+        <w:pStyle w:val="ListParagraph"/>
+        <w:numPr>
+          <w:ilvl w:val="0"/>
+          <w:numId w:val="2"/>
+        </w:numPr>
+      </w:pPr>
+      <w:r>
+        <w:t xml:space="preserve">Apps get data from forms, cookies, </w:t>
+      </w:r>
+      <w:r>
+        <w:t>URLs</w:t>
+      </w:r>
+      <w:r>
+        <w:t xml:space="preserve"> and uploads</w:t>
+      </w:r>
+      <w:r>
+        <w:t xml:space="preserve"> where attackers can hide harmful commands and scripts in inputs</w:t>
+      </w:r>
+    </w:p>
+    <w:p/>
+    <w:p>
+      <w:r>
+        <w:t>Examples of Risks:</w:t>
+      </w:r>
+    </w:p>
+    <w:p>
+      <w:pPr>
+        <w:pStyle w:val="ListParagraph"/>
+        <w:numPr>
+          <w:ilvl w:val="0"/>
+          <w:numId w:val="2"/>
+        </w:numPr>
+      </w:pPr>
+      <w:r>
+        <w:t>XSS: scripts hidden in comments</w:t>
+      </w:r>
+    </w:p>
+    <w:p>
+      <w:pPr>
+        <w:pStyle w:val="ListParagraph"/>
+        <w:numPr>
+          <w:ilvl w:val="0"/>
+          <w:numId w:val="2"/>
+        </w:numPr>
+      </w:pPr>
+      <w:r>
+        <w:lastRenderedPageBreak/>
+        <w:t>SQL Injection: harmful queries via input</w:t>
+      </w:r>
+    </w:p>
+    <w:p>
+      <w:pPr>
+        <w:pStyle w:val="ListParagraph"/>
+        <w:numPr>
+          <w:ilvl w:val="0"/>
+          <w:numId w:val="2"/>
+        </w:numPr>
+      </w:pPr>
+      <w:r>
+        <w:t>Database Inputs: data from users can be tainted</w:t>
+      </w:r>
+    </w:p>
+    <w:p/>
+    <w:p>
+      <w:r>
+        <w:t xml:space="preserve">Threat: </w:t>
+      </w:r>
+      <w:r>
+        <w:t>an attack that occurs (</w:t>
+      </w:r>
+      <w:r>
+        <w:t>someone breaks in</w:t>
+      </w:r>
+      <w:r>
+        <w:t>)</w:t>
+      </w:r>
+    </w:p>
+    <w:p>
+      <w:r>
+        <w:t>Risk</w:t>
+      </w:r>
+      <w:r>
+        <w:t xml:space="preserve">: the action executed (someone </w:t>
+      </w:r>
+      <w:r>
+        <w:t>stealing</w:t>
+      </w:r>
+      <w:r>
+        <w:t>)</w:t>
+      </w:r>
+    </w:p>
+    <w:p>
+      <w:r>
+        <w:t xml:space="preserve">Vulnerability: </w:t>
+      </w:r>
+      <w:r>
+        <w:t>weak spot (not locking your door)</w:t>
+      </w:r>
+    </w:p>
+    <w:p/>
+    <w:p>
+      <w:r>
+        <w:t>How XSS attack works</w:t>
+      </w:r>
+    </w:p>
+    <w:p>
+      <w:r>
+        <w:rPr>
+          <w:noProof/>
+        </w:rPr>
+        <w:drawing>
+          <wp:anchor distT="0" distB="0" distL="114300" distR="114300" simplePos="0" relativeHeight="251660288" behindDoc="0" locked="0" layoutInCell="1" allowOverlap="1" wp14:anchorId="59027868" wp14:editId="5D19485E">
+            <wp:simplePos x="0" y="0"/>
+            <wp:positionH relativeFrom="margin">
+              <wp:align>center</wp:align>
+            </wp:positionH>
+            <wp:positionV relativeFrom="page">
+              <wp:posOffset>2662921</wp:posOffset>
+            </wp:positionV>
+            <wp:extent cx="5098415" cy="2818130"/>
+            <wp:effectExtent l="0" t="0" r="6985" b="1270"/>
+            <wp:wrapTight wrapText="bothSides">
+              <wp:wrapPolygon edited="0">
+                <wp:start x="0" y="0"/>
+                <wp:lineTo x="0" y="21464"/>
+                <wp:lineTo x="21549" y="21464"/>
+                <wp:lineTo x="21549" y="0"/>
+                <wp:lineTo x="0" y="0"/>
+              </wp:wrapPolygon>
+            </wp:wrapTight>
+            <wp:docPr id="241176905" name="Picture 3" descr="A diagram of a cross-site scripting attack&#10;&#10;AI-generated content may be incorrect."/>
+            <wp:cNvGraphicFramePr>
+              <a:graphicFrameLocks xmlns:a="http://schemas.openxmlformats.org/drawingml/2006/main" noChangeAspect="1"/>
+            </wp:cNvGraphicFramePr>
+            <a:graphic xmlns:a="http://schemas.openxmlformats.org/drawingml/2006/main">
+              <a:graphicData uri="http://schemas.openxmlformats.org/drawingml/2006/picture">
+                <pic:pic xmlns:pic="http://schemas.openxmlformats.org/drawingml/2006/picture">
+                  <pic:nvPicPr>
+                    <pic:cNvPr id="241176905" name="Picture 3" descr="A diagram of a cross-site scripting attack&#10;&#10;AI-generated content may be incorrect."/>
+                    <pic:cNvPicPr/>
+                  </pic:nvPicPr>
+                  <pic:blipFill>
+                    <a:blip r:embed="rId7">
+                      <a:extLst>
+                        <a:ext uri="{28A0092B-C50C-407E-A947-70E740481C1C}">
+                          <a14:useLocalDpi xmlns:a14="http://schemas.microsoft.com/office/drawing/2010/main" val="0"/>
+                        </a:ext>
+                      </a:extLst>
+                    </a:blip>
+                    <a:stretch>
+                      <a:fillRect/>
+                    </a:stretch>
+                  </pic:blipFill>
+                  <pic:spPr>
+                    <a:xfrm>
+                      <a:off x="0" y="0"/>
+                      <a:ext cx="5098415" cy="2818130"/>
+                    </a:xfrm>
+                    <a:prstGeom prst="rect">
+                      <a:avLst/>
+                    </a:prstGeom>
+                  </pic:spPr>
+                </pic:pic>
+              </a:graphicData>
+            </a:graphic>
+            <wp14:sizeRelH relativeFrom="margin">
+              <wp14:pctWidth>0</wp14:pctWidth>
+            </wp14:sizeRelH>
+            <wp14:sizeRelV relativeFrom="margin">
+              <wp14:pctHeight>0</wp14:pctHeight>
+            </wp14:sizeRelV>
+          </wp:anchor>
+        </w:drawing>
+      </w:r>
+    </w:p>
+    <w:p/>
+    <w:p>
+      <w:pPr>
+        <w:pStyle w:val="ListParagraph"/>
+      </w:pPr>
+    </w:p>
+    <w:p>
+      <w:pPr>
+        <w:pStyle w:val="ListParagraph"/>
+      </w:pPr>
+    </w:p>
+    <w:p>
+      <w:pPr>
+        <w:pStyle w:val="ListParagraph"/>
+      </w:pPr>
+    </w:p>
+    <w:p>
+      <w:pPr>
+        <w:pStyle w:val="ListParagraph"/>
+      </w:pPr>
+    </w:p>
+    <w:p>
+      <w:pPr>
+        <w:pStyle w:val="ListParagraph"/>
+      </w:pPr>
+    </w:p>
+    <w:p>
+      <w:pPr>
+        <w:pStyle w:val="ListParagraph"/>
+      </w:pPr>
+    </w:p>
+    <w:p>
+      <w:pPr>
+        <w:pStyle w:val="ListParagraph"/>
+      </w:pPr>
+    </w:p>
+    <w:p>
+      <w:pPr>
+        <w:pStyle w:val="ListParagraph"/>
+      </w:pPr>
+    </w:p>
+    <w:p>
+      <w:pPr>
+        <w:pStyle w:val="ListParagraph"/>
+      </w:pPr>
+    </w:p>
+    <w:p>
+      <w:pPr>
+        <w:pStyle w:val="ListParagraph"/>
+      </w:pPr>
+    </w:p>
+    <w:p>
+      <w:pPr>
+        <w:pStyle w:val="ListParagraph"/>
+      </w:pPr>
+    </w:p>
+    <w:p>
+      <w:pPr>
+        <w:pStyle w:val="ListParagraph"/>
+      </w:pPr>
+    </w:p>
+    <w:p>
+      <w:pPr>
+        <w:pStyle w:val="ListParagraph"/>
+      </w:pPr>
+    </w:p>
+    <w:p>
+      <w:pPr>
+        <w:pStyle w:val="ListParagraph"/>
+        <w:ind w:left="0"/>
+      </w:pPr>
+    </w:p>
     <w:sectPr>
       <w:pgSz w:w="11906" w:h="16838"/>
       <w:pgMar w:top="720" w:right="720" w:bottom="720" w:left="720" w:header="708" w:footer="708" w:gutter="0"/>
@@ -207,6 +692,243 @@
     </w:sectPr>
   </w:body>
 </w:document>
+</file>
+
+<file path=word/numbering.xml><?xml version="1.0" encoding="utf-8"?>
+<w:numbering xmlns:wpc="http://schemas.microsoft.com/office/word/2010/wordprocessingCanvas" xmlns:cx="http://schemas.microsoft.com/office/drawing/2014/chartex" xmlns:cx1="http://schemas.microsoft.com/office/drawing/2015/9/8/chartex" xmlns:cx2="http://schemas.microsoft.com/office/drawing/2015/10/21/chartex" xmlns:cx3="http://schemas.microsoft.com/office/drawing/2016/5/9/chartex" xmlns:cx4="http://schemas.microsoft.com/office/drawing/2016/5/10/chartex" xmlns:cx5="http://schemas.microsoft.com/office/drawing/2016/5/11/chartex" xmlns:cx6="http://schemas.microsoft.com/office/drawing/2016/5/12/chartex" xmlns:cx7="http://schemas.microsoft.com/office/drawing/2016/5/13/chartex" xmlns:cx8="http://schemas.microsoft.com/office/drawing/2016/5/14/chartex" xmlns:mc="http://schemas.openxmlformats.org/markup-compatibility/2006" xmlns:aink="http://schemas.microsoft.com/office/drawing/2016/ink" xmlns:am3d="http://schemas.microsoft.com/office/drawing/2017/model3d" xmlns:o="urn:schemas-microsoft-com:office:office" xmlns:oel="http://schemas.microsoft.com/office/2019/extlst" xmlns:r="http://schemas.openxmlformats.org/officeDocument/2006/relationships" xmlns:m="http://schemas.openxmlformats.org/officeDocument/2006/math" xmlns:v="urn:schemas-microsoft-com:vml" xmlns:wp14="http://schemas.microsoft.com/office/word/2010/wordprocessingDrawing" xmlns:wp="http://schemas.openxmlformats.org/drawingml/2006/wordprocessingDrawing" xmlns:w10="urn:schemas-microsoft-com:office:word" xmlns:w="http://schemas.openxmlformats.org/wordprocessingml/2006/main" xmlns:w14="http://schemas.microsoft.com/office/word/2010/wordml" xmlns:w15="http://schemas.microsoft.com/office/word/2012/wordml" xmlns:w16cex="http://schemas.microsoft.com/office/word/2018/wordml/cex" xmlns:w16cid="http://schemas.microsoft.com/office/word/2016/wordml/cid" xmlns:w16="http://schemas.microsoft.com/office/word/2018/wordml" xmlns:w16du="http://schemas.microsoft.com/office/word/2023/wordml/word16du" xmlns:w16sdtdh="http://schemas.microsoft.com/office/word/2020/wordml/sdtdatahash" xmlns:w16sdtfl="http://schemas.microsoft.com/office/word/2024/wordml/sdtformatlock" xmlns:w16se="http://schemas.microsoft.com/office/word/2015/wordml/symex" xmlns:wpg="http://schemas.microsoft.com/office/word/2010/wordprocessingGroup" xmlns:wpi="http://schemas.microsoft.com/office/word/2010/wordprocessingInk" xmlns:wne="http://schemas.microsoft.com/office/word/2006/wordml" xmlns:wps="http://schemas.microsoft.com/office/word/2010/wordprocessingShape" mc:Ignorable="w14 w15 w16se w16cid w16 w16cex w16sdtdh w16sdtfl w16du wp14">
+  <w:abstractNum w:abstractNumId="0" w15:restartNumberingAfterBreak="0">
+    <w:nsid w:val="0CE84FCC"/>
+    <w:multiLevelType w:val="hybridMultilevel"/>
+    <w:tmpl w:val="194E0584"/>
+    <w:lvl w:ilvl="0" w:tplc="1C090001">
+      <w:start w:val="1"/>
+      <w:numFmt w:val="bullet"/>
+      <w:lvlText w:val=""/>
+      <w:lvlJc w:val="left"/>
+      <w:pPr>
+        <w:ind w:left="720" w:hanging="360"/>
+      </w:pPr>
+      <w:rPr>
+        <w:rFonts w:ascii="Symbol" w:hAnsi="Symbol" w:hint="default"/>
+      </w:rPr>
+    </w:lvl>
+    <w:lvl w:ilvl="1" w:tplc="1C090003" w:tentative="1">
+      <w:start w:val="1"/>
+      <w:numFmt w:val="bullet"/>
+      <w:lvlText w:val="o"/>
+      <w:lvlJc w:val="left"/>
+      <w:pPr>
+        <w:ind w:left="1440" w:hanging="360"/>
+      </w:pPr>
+      <w:rPr>
+        <w:rFonts w:ascii="Courier New" w:hAnsi="Courier New" w:cs="Courier New" w:hint="default"/>
+      </w:rPr>
+    </w:lvl>
+    <w:lvl w:ilvl="2" w:tplc="1C090005" w:tentative="1">
+      <w:start w:val="1"/>
+      <w:numFmt w:val="bullet"/>
+      <w:lvlText w:val=""/>
+      <w:lvlJc w:val="left"/>
+      <w:pPr>
+        <w:ind w:left="2160" w:hanging="360"/>
+      </w:pPr>
+      <w:rPr>
+        <w:rFonts w:ascii="Wingdings" w:hAnsi="Wingdings" w:hint="default"/>
+      </w:rPr>
+    </w:lvl>
+    <w:lvl w:ilvl="3" w:tplc="1C090001" w:tentative="1">
+      <w:start w:val="1"/>
+      <w:numFmt w:val="bullet"/>
+      <w:lvlText w:val=""/>
+      <w:lvlJc w:val="left"/>
+      <w:pPr>
+        <w:ind w:left="2880" w:hanging="360"/>
+      </w:pPr>
+      <w:rPr>
+        <w:rFonts w:ascii="Symbol" w:hAnsi="Symbol" w:hint="default"/>
+      </w:rPr>
+    </w:lvl>
+    <w:lvl w:ilvl="4" w:tplc="1C090003" w:tentative="1">
+      <w:start w:val="1"/>
+      <w:numFmt w:val="bullet"/>
+      <w:lvlText w:val="o"/>
+      <w:lvlJc w:val="left"/>
+      <w:pPr>
+        <w:ind w:left="3600" w:hanging="360"/>
+      </w:pPr>
+      <w:rPr>
+        <w:rFonts w:ascii="Courier New" w:hAnsi="Courier New" w:cs="Courier New" w:hint="default"/>
+      </w:rPr>
+    </w:lvl>
+    <w:lvl w:ilvl="5" w:tplc="1C090005" w:tentative="1">
+      <w:start w:val="1"/>
+      <w:numFmt w:val="bullet"/>
+      <w:lvlText w:val=""/>
+      <w:lvlJc w:val="left"/>
+      <w:pPr>
+        <w:ind w:left="4320" w:hanging="360"/>
+      </w:pPr>
+      <w:rPr>
+        <w:rFonts w:ascii="Wingdings" w:hAnsi="Wingdings" w:hint="default"/>
+      </w:rPr>
+    </w:lvl>
+    <w:lvl w:ilvl="6" w:tplc="1C090001" w:tentative="1">
+      <w:start w:val="1"/>
+      <w:numFmt w:val="bullet"/>
+      <w:lvlText w:val=""/>
+      <w:lvlJc w:val="left"/>
+      <w:pPr>
+        <w:ind w:left="5040" w:hanging="360"/>
+      </w:pPr>
+      <w:rPr>
+        <w:rFonts w:ascii="Symbol" w:hAnsi="Symbol" w:hint="default"/>
+      </w:rPr>
+    </w:lvl>
+    <w:lvl w:ilvl="7" w:tplc="1C090003" w:tentative="1">
+      <w:start w:val="1"/>
+      <w:numFmt w:val="bullet"/>
+      <w:lvlText w:val="o"/>
+      <w:lvlJc w:val="left"/>
+      <w:pPr>
+        <w:ind w:left="5760" w:hanging="360"/>
+      </w:pPr>
+      <w:rPr>
+        <w:rFonts w:ascii="Courier New" w:hAnsi="Courier New" w:cs="Courier New" w:hint="default"/>
+      </w:rPr>
+    </w:lvl>
+    <w:lvl w:ilvl="8" w:tplc="1C090005" w:tentative="1">
+      <w:start w:val="1"/>
+      <w:numFmt w:val="bullet"/>
+      <w:lvlText w:val=""/>
+      <w:lvlJc w:val="left"/>
+      <w:pPr>
+        <w:ind w:left="6480" w:hanging="360"/>
+      </w:pPr>
+      <w:rPr>
+        <w:rFonts w:ascii="Wingdings" w:hAnsi="Wingdings" w:hint="default"/>
+      </w:rPr>
+    </w:lvl>
+  </w:abstractNum>
+  <w:abstractNum w:abstractNumId="1" w15:restartNumberingAfterBreak="0">
+    <w:nsid w:val="53413845"/>
+    <w:multiLevelType w:val="hybridMultilevel"/>
+    <w:tmpl w:val="45AC32FE"/>
+    <w:lvl w:ilvl="0" w:tplc="1C090001">
+      <w:start w:val="1"/>
+      <w:numFmt w:val="bullet"/>
+      <w:lvlText w:val=""/>
+      <w:lvlJc w:val="left"/>
+      <w:pPr>
+        <w:ind w:left="720" w:hanging="360"/>
+      </w:pPr>
+      <w:rPr>
+        <w:rFonts w:ascii="Symbol" w:hAnsi="Symbol" w:hint="default"/>
+      </w:rPr>
+    </w:lvl>
+    <w:lvl w:ilvl="1" w:tplc="1C090003" w:tentative="1">
+      <w:start w:val="1"/>
+      <w:numFmt w:val="bullet"/>
+      <w:lvlText w:val="o"/>
+      <w:lvlJc w:val="left"/>
+      <w:pPr>
+        <w:ind w:left="1440" w:hanging="360"/>
+      </w:pPr>
+      <w:rPr>
+        <w:rFonts w:ascii="Courier New" w:hAnsi="Courier New" w:cs="Courier New" w:hint="default"/>
+      </w:rPr>
+    </w:lvl>
+    <w:lvl w:ilvl="2" w:tplc="1C090005" w:tentative="1">
+      <w:start w:val="1"/>
+      <w:numFmt w:val="bullet"/>
+      <w:lvlText w:val=""/>
+      <w:lvlJc w:val="left"/>
+      <w:pPr>
+        <w:ind w:left="2160" w:hanging="360"/>
+      </w:pPr>
+      <w:rPr>
+        <w:rFonts w:ascii="Wingdings" w:hAnsi="Wingdings" w:hint="default"/>
+      </w:rPr>
+    </w:lvl>
+    <w:lvl w:ilvl="3" w:tplc="1C090001" w:tentative="1">
+      <w:start w:val="1"/>
+      <w:numFmt w:val="bullet"/>
+      <w:lvlText w:val=""/>
+      <w:lvlJc w:val="left"/>
+      <w:pPr>
+        <w:ind w:left="2880" w:hanging="360"/>
+      </w:pPr>
+      <w:rPr>
+        <w:rFonts w:ascii="Symbol" w:hAnsi="Symbol" w:hint="default"/>
+      </w:rPr>
+    </w:lvl>
+    <w:lvl w:ilvl="4" w:tplc="1C090003" w:tentative="1">
+      <w:start w:val="1"/>
+      <w:numFmt w:val="bullet"/>
+      <w:lvlText w:val="o"/>
+      <w:lvlJc w:val="left"/>
+      <w:pPr>
+        <w:ind w:left="3600" w:hanging="360"/>
+      </w:pPr>
+      <w:rPr>
+        <w:rFonts w:ascii="Courier New" w:hAnsi="Courier New" w:cs="Courier New" w:hint="default"/>
+      </w:rPr>
+    </w:lvl>
+    <w:lvl w:ilvl="5" w:tplc="1C090005" w:tentative="1">
+      <w:start w:val="1"/>
+      <w:numFmt w:val="bullet"/>
+      <w:lvlText w:val=""/>
+      <w:lvlJc w:val="left"/>
+      <w:pPr>
+        <w:ind w:left="4320" w:hanging="360"/>
+      </w:pPr>
+      <w:rPr>
+        <w:rFonts w:ascii="Wingdings" w:hAnsi="Wingdings" w:hint="default"/>
+      </w:rPr>
+    </w:lvl>
+    <w:lvl w:ilvl="6" w:tplc="1C090001" w:tentative="1">
+      <w:start w:val="1"/>
+      <w:numFmt w:val="bullet"/>
+      <w:lvlText w:val=""/>
+      <w:lvlJc w:val="left"/>
+      <w:pPr>
+        <w:ind w:left="5040" w:hanging="360"/>
+      </w:pPr>
+      <w:rPr>
+        <w:rFonts w:ascii="Symbol" w:hAnsi="Symbol" w:hint="default"/>
+      </w:rPr>
+    </w:lvl>
+    <w:lvl w:ilvl="7" w:tplc="1C090003" w:tentative="1">
+      <w:start w:val="1"/>
+      <w:numFmt w:val="bullet"/>
+      <w:lvlText w:val="o"/>
+      <w:lvlJc w:val="left"/>
+      <w:pPr>
+        <w:ind w:left="5760" w:hanging="360"/>
+      </w:pPr>
+      <w:rPr>
+        <w:rFonts w:ascii="Courier New" w:hAnsi="Courier New" w:cs="Courier New" w:hint="default"/>
+      </w:rPr>
+    </w:lvl>
+    <w:lvl w:ilvl="8" w:tplc="1C090005" w:tentative="1">
+      <w:start w:val="1"/>
+      <w:numFmt w:val="bullet"/>
+      <w:lvlText w:val=""/>
+      <w:lvlJc w:val="left"/>
+      <w:pPr>
+        <w:ind w:left="6480" w:hanging="360"/>
+      </w:pPr>
+      <w:rPr>
+        <w:rFonts w:ascii="Wingdings" w:hAnsi="Wingdings" w:hint="default"/>
+      </w:rPr>
+    </w:lvl>
+  </w:abstractNum>
+  <w:num w:numId="1" w16cid:durableId="1607929588">
+    <w:abstractNumId w:val="1"/>
+  </w:num>
+  <w:num w:numId="2" w16cid:durableId="430005103">
+    <w:abstractNumId w:val="0"/>
+  </w:num>
+</w:numbering>
 </file>
 
 <file path=word/styles.xml><?xml version="1.0" encoding="utf-8"?>

</xml_diff>